<commit_message>
Hopefully this fixes the damn table template...
</commit_message>
<xml_diff>
--- a/inst/rmd/style_template.docx
+++ b/inst/rmd/style_template.docx
@@ -5408,7 +5408,7 @@
     <w:name w:val="Table"/>
     <w:basedOn w:val="GridTable1Light"/>
     <w:uiPriority w:val="99"/>
-    <w:rsid w:val="003D0087"/>
+    <w:rsid w:val="006F31FE"/>
     <w:pPr>
       <w:jc w:val="center"/>
     </w:pPr>
@@ -5436,6 +5436,9 @@
       </w:rPr>
       <w:tblPr/>
       <w:tcPr>
+        <w:tcBorders>
+          <w:bottom w:val="single" w:sz="4" w:space="0" w:color="0097A9" w:themeColor="accent2"/>
+        </w:tcBorders>
         <w:shd w:val="clear" w:color="auto" w:fill="0097A9"/>
       </w:tcPr>
     </w:tblStylePr>

</xml_diff>

<commit_message>
Making stand-alone plots able to plot MESH and CLEVER predictions; part-way there
</commit_message>
<xml_diff>
--- a/inst/rmd/style_template.docx
+++ b/inst/rmd/style_template.docx
@@ -50,13 +50,10 @@
     <w:p>
       <w:pPr>
         <w:pStyle w:val="Subtitle"/>
-        <w:rPr>
-          <w:lang w:val="en-US"/>
-        </w:rPr>
       </w:pPr>
       <w:r>
         <w:rPr>
-          <w:lang w:val="en-US"/>
+          <w:lang w:eastAsia="ja-JP"/>
         </w:rPr>
         <w:t xml:space="preserve">This is a </w:t>
       </w:r>
@@ -118,15 +115,29 @@
           <w:pPr>
             <w:pStyle w:val="NoSpacing"/>
           </w:pPr>
-          <w:fldSimple w:instr=" TOC \o &quot;1-3&quot; \h \z \u ">
-            <w:r>
-              <w:rPr>
-                <w:noProof/>
-                <w:lang w:val="en-US"/>
-              </w:rPr>
-              <w:t>No table of contents entries found.</w:t>
-            </w:r>
-          </w:fldSimple>
+          <w:r>
+            <w:fldChar w:fldCharType="begin"/>
+          </w:r>
+          <w:r>
+            <w:instrText xml:space="preserve"> TOC \o "1-3" \h \z \u </w:instrText>
+          </w:r>
+          <w:r>
+            <w:fldChar w:fldCharType="separate"/>
+          </w:r>
+          <w:r>
+            <w:rPr>
+              <w:noProof/>
+              <w:lang w:val="en-US"/>
+            </w:rPr>
+            <w:t>No table of contents entries found.</w:t>
+          </w:r>
+          <w:r>
+            <w:rPr>
+              <w:noProof/>
+              <w:lang w:val="en-US"/>
+            </w:rPr>
+            <w:fldChar w:fldCharType="end"/>
+          </w:r>
         </w:p>
       </w:sdtContent>
     </w:sdt>
@@ -5244,7 +5255,7 @@
     <w:link w:val="SubtitleChar"/>
     <w:uiPriority w:val="11"/>
     <w:qFormat/>
-    <w:rsid w:val="003D0087"/>
+    <w:rsid w:val="005450E7"/>
     <w:pPr>
       <w:numPr>
         <w:ilvl w:val="1"/>
@@ -5254,7 +5265,6 @@
     <w:rPr>
       <w:rFonts w:asciiTheme="majorHAnsi" w:eastAsiaTheme="minorEastAsia" w:hAnsiTheme="majorHAnsi"/>
       <w:color w:val="1B3843" w:themeColor="accent1" w:themeShade="BF"/>
-      <w:spacing w:val="15"/>
       <w:sz w:val="21"/>
     </w:rPr>
   </w:style>
@@ -5263,11 +5273,10 @@
     <w:basedOn w:val="DefaultParagraphFont"/>
     <w:link w:val="Subtitle"/>
     <w:uiPriority w:val="11"/>
-    <w:rsid w:val="003D0087"/>
+    <w:rsid w:val="005450E7"/>
     <w:rPr>
       <w:rFonts w:asciiTheme="majorHAnsi" w:eastAsiaTheme="minorEastAsia" w:hAnsiTheme="majorHAnsi"/>
       <w:color w:val="1B3843" w:themeColor="accent1" w:themeShade="BF"/>
-      <w:spacing w:val="15"/>
       <w:sz w:val="21"/>
     </w:rPr>
   </w:style>

</xml_diff>